<commit_message>
Update Meeting Minutes 19-01-29.docx
</commit_message>
<xml_diff>
--- a/Management/Meeting Minutes/Meeting Minutes 19-01-29.docx
+++ b/Management/Meeting Minutes/Meeting Minutes 19-01-29.docx
@@ -139,7 +139,15 @@
         </w:numPr>
       </w:pPr>
       <w:r>
-        <w:t>In Unity, calculate how much time has passed between game sessions (15m of 1h complete)</w:t>
+        <w:t xml:space="preserve">In Unity, calculate how much time has passed between game sessions </w:t>
+      </w:r>
+      <w:r>
+        <w:t xml:space="preserve">Dan </w:t>
+      </w:r>
+      <w:bookmarkStart w:id="0" w:name="_GoBack"/>
+      <w:bookmarkEnd w:id="0"/>
+      <w:r>
+        <w:t>(15m of 1h complete)</w:t>
       </w:r>
     </w:p>
     <w:p>
@@ -260,7 +268,6 @@
     <w:p/>
     <w:p>
       <w:r>
-        <w:lastRenderedPageBreak/>
         <w:t xml:space="preserve">Following the project review that was emailed to us, I wanted to discuss with Dan the work that was carried out over the Christmas vac and identify what went wrong. As well as this, I wanted to update JIRA with a more recent sprint. Unfortunately, Dan said that he would be unable to complete any group work before Thursday due to work commitments outside of university, and instead suggested we set up a sprint following our meeting with Rob Kurta. </w:t>
       </w:r>
     </w:p>
@@ -296,7 +303,6 @@
           <w:numId w:val="2"/>
         </w:numPr>
       </w:pPr>
-      <w:bookmarkStart w:id="0" w:name="_GoBack"/>
       <w:r>
         <w:t>Continue research into designing a persistent game – 1h</w:t>
       </w:r>
@@ -313,7 +319,6 @@
         <w:t>Create reward assets in Illustrator – 4h</w:t>
       </w:r>
     </w:p>
-    <w:bookmarkEnd w:id="0"/>
     <w:p>
       <w:pPr>
         <w:rPr>

</xml_diff>